<commit_message>
upload all report files
</commit_message>
<xml_diff>
--- a/주간보고서_02_17조.docx
+++ b/주간보고서_02_17조.docx
@@ -20,29 +20,7 @@
           <w:sz w:val="18"/>
           <w:szCs w:val="20"/>
         </w:rPr>
-        <w:t xml:space="preserve">산학 </w:t>
-      </w:r>
-      <w:proofErr w:type="spellStart"/>
-      <w:r>
-        <w:rPr>
-          <w:rFonts w:hint="eastAsia"/>
-          <w:b/>
-          <w:bCs/>
-          <w:sz w:val="18"/>
-          <w:szCs w:val="20"/>
-        </w:rPr>
-        <w:t>캡스톤</w:t>
-      </w:r>
-      <w:proofErr w:type="spellEnd"/>
-      <w:r>
-        <w:rPr>
-          <w:rFonts w:hint="eastAsia"/>
-          <w:b/>
-          <w:bCs/>
-          <w:sz w:val="18"/>
-          <w:szCs w:val="20"/>
-        </w:rPr>
-        <w:t xml:space="preserve"> 디자인1</w:t>
+        <w:t>산학 캡스톤 디자인1</w:t>
       </w:r>
     </w:p>
     <w:p>
@@ -119,59 +97,36 @@
           <w:sz w:val="18"/>
           <w:szCs w:val="20"/>
         </w:rPr>
-        <w:t xml:space="preserve">이미지 </w:t>
-      </w:r>
-      <w:proofErr w:type="spellStart"/>
-      <w:r>
-        <w:rPr>
-          <w:rFonts w:hint="eastAsia"/>
-          <w:b/>
-          <w:bCs/>
-          <w:sz w:val="18"/>
-          <w:szCs w:val="20"/>
-        </w:rPr>
-        <w:t>캡셔닝</w:t>
-      </w:r>
-      <w:proofErr w:type="spellEnd"/>
-      <w:r>
-        <w:rPr>
-          <w:rFonts w:hint="eastAsia"/>
-          <w:b/>
-          <w:bCs/>
-          <w:sz w:val="18"/>
-          <w:szCs w:val="20"/>
-        </w:rPr>
-        <w:t xml:space="preserve"> 및 음성합성</w:t>
-      </w:r>
-      <w:r>
-        <w:rPr>
-          <w:rFonts w:hint="eastAsia"/>
-          <w:b/>
-          <w:bCs/>
-          <w:sz w:val="18"/>
-          <w:szCs w:val="20"/>
-        </w:rPr>
-        <w:t xml:space="preserve"> 모델</w:t>
-      </w:r>
-      <w:r>
-        <w:rPr>
-          <w:rFonts w:hint="eastAsia"/>
-          <w:b/>
-          <w:bCs/>
-          <w:sz w:val="18"/>
-          <w:szCs w:val="20"/>
-        </w:rPr>
-        <w:t>을 이용한 정지</w:t>
-      </w:r>
-      <w:r>
-        <w:rPr>
-          <w:rFonts w:hint="eastAsia"/>
-          <w:b/>
-          <w:bCs/>
-          <w:sz w:val="18"/>
-          <w:szCs w:val="20"/>
-        </w:rPr>
-        <w:t>영상 음성 해설 웹서비스</w:t>
+        <w:t>인공지능</w:t>
+      </w:r>
+      <w:r>
+        <w:rPr>
+          <w:b/>
+          <w:bCs/>
+          <w:sz w:val="18"/>
+          <w:szCs w:val="20"/>
+        </w:rPr>
+        <w:t xml:space="preserve"> 기술을 이용한 영상의 한국어 해설</w:t>
+      </w:r>
+      <w:r>
+        <w:rPr>
+          <w:rFonts w:hint="eastAsia"/>
+          <w:b/>
+          <w:bCs/>
+          <w:sz w:val="18"/>
+          <w:szCs w:val="20"/>
+        </w:rPr>
+        <w:t xml:space="preserve"> </w:t>
+      </w:r>
+      <w:r>
+        <w:rPr>
+          <w:rFonts w:hint="eastAsia"/>
+          <w:b/>
+          <w:bCs/>
+          <w:sz w:val="18"/>
+          <w:szCs w:val="20"/>
+        </w:rPr>
+        <w:t>에이전트</w:t>
       </w:r>
     </w:p>
     <w:p>
@@ -184,8 +139,6 @@
           <w:szCs w:val="20"/>
         </w:rPr>
       </w:pPr>
-      <w:proofErr w:type="spellStart"/>
-      <w:proofErr w:type="gramStart"/>
       <w:r>
         <w:rPr>
           <w:rFonts w:hint="eastAsia"/>
@@ -196,7 +149,6 @@
         </w:rPr>
         <w:t>팀명</w:t>
       </w:r>
-      <w:proofErr w:type="spellEnd"/>
       <w:r>
         <w:rPr>
           <w:rFonts w:hint="eastAsia"/>
@@ -214,17 +166,7 @@
           <w:sz w:val="18"/>
           <w:szCs w:val="20"/>
         </w:rPr>
-        <w:t>:</w:t>
-      </w:r>
-      <w:proofErr w:type="gramEnd"/>
-      <w:r>
-        <w:rPr>
-          <w:b/>
-          <w:bCs/>
-          <w:sz w:val="18"/>
-          <w:szCs w:val="20"/>
-        </w:rPr>
-        <w:t xml:space="preserve"> </w:t>
+        <w:t xml:space="preserve">: </w:t>
       </w:r>
       <w:r>
         <w:rPr>
@@ -264,20 +206,8 @@
           <w:sz w:val="18"/>
           <w:szCs w:val="20"/>
         </w:rPr>
-        <w:t xml:space="preserve">컴퓨터공학과 이신우, </w:t>
-      </w:r>
-      <w:proofErr w:type="spellStart"/>
-      <w:r>
-        <w:rPr>
-          <w:rFonts w:hint="eastAsia"/>
-          <w:b/>
-          <w:bCs/>
-          <w:sz w:val="18"/>
-          <w:szCs w:val="20"/>
-        </w:rPr>
-        <w:t>고훈현</w:t>
-      </w:r>
-      <w:proofErr w:type="spellEnd"/>
+        <w:t>컴퓨터공학과 이신우, 고훈현</w:t>
+      </w:r>
     </w:p>
     <w:p>
       <w:pPr>
@@ -394,18 +324,8 @@
           <w:sz w:val="18"/>
           <w:szCs w:val="20"/>
         </w:rPr>
-        <w:t xml:space="preserve">이 중 3900만명이 맹인이며, 2억 4600만명이 </w:t>
-      </w:r>
-      <w:proofErr w:type="spellStart"/>
-      <w:r>
-        <w:rPr>
-          <w:rFonts w:hint="eastAsia"/>
-          <w:sz w:val="18"/>
-          <w:szCs w:val="20"/>
-        </w:rPr>
-        <w:t>저시력자라고</w:t>
-      </w:r>
-      <w:proofErr w:type="spellEnd"/>
+        <w:t>이 중 3900만명이 맹인이며, 2억 4600만명이 저시력자라고</w:t>
+      </w:r>
       <w:r>
         <w:rPr>
           <w:rFonts w:hint="eastAsia"/>
@@ -430,23 +350,13 @@
         </w:rPr>
         <w:t xml:space="preserve"> </w:t>
       </w:r>
-      <w:proofErr w:type="spellStart"/>
-      <w:r>
-        <w:rPr>
-          <w:rFonts w:hint="eastAsia"/>
-          <w:sz w:val="18"/>
-          <w:szCs w:val="20"/>
-        </w:rPr>
-        <w:t>저시력자</w:t>
-      </w:r>
-      <w:proofErr w:type="spellEnd"/>
-      <w:r>
-        <w:rPr>
-          <w:rFonts w:hint="eastAsia"/>
-          <w:sz w:val="18"/>
-          <w:szCs w:val="20"/>
-        </w:rPr>
-        <w:t xml:space="preserve"> 자살률이 정상인의 2배 수준이라고 </w:t>
+      <w:r>
+        <w:rPr>
+          <w:rFonts w:hint="eastAsia"/>
+          <w:sz w:val="18"/>
+          <w:szCs w:val="20"/>
+        </w:rPr>
+        <w:t xml:space="preserve">저시력자 자살률이 정상인의 2배 수준이라고 </w:t>
       </w:r>
       <w:r>
         <w:rPr>
@@ -462,25 +372,7 @@
           <w:sz w:val="18"/>
           <w:szCs w:val="20"/>
         </w:rPr>
-        <w:t xml:space="preserve">이를 통하여 </w:t>
-      </w:r>
-      <w:proofErr w:type="spellStart"/>
-      <w:r>
-        <w:rPr>
-          <w:rFonts w:hint="eastAsia"/>
-          <w:sz w:val="18"/>
-          <w:szCs w:val="20"/>
-        </w:rPr>
-        <w:t>저시력에</w:t>
-      </w:r>
-      <w:proofErr w:type="spellEnd"/>
-      <w:r>
-        <w:rPr>
-          <w:rFonts w:hint="eastAsia"/>
-          <w:sz w:val="18"/>
-          <w:szCs w:val="20"/>
-        </w:rPr>
-        <w:t xml:space="preserve"> 의한 정신적 스트레스가 크다는 것을 인지하였고,</w:t>
+        <w:t>이를 통하여 저시력에 의한 정신적 스트레스가 크다는 것을 인지하였고,</w:t>
       </w:r>
       <w:r>
         <w:rPr>
@@ -490,23 +382,13 @@
         </w:rPr>
         <w:t xml:space="preserve"> </w:t>
       </w:r>
-      <w:proofErr w:type="spellStart"/>
-      <w:r>
-        <w:rPr>
-          <w:rFonts w:hint="eastAsia"/>
-          <w:sz w:val="18"/>
-          <w:szCs w:val="20"/>
-        </w:rPr>
-        <w:t>저시력자</w:t>
-      </w:r>
-      <w:proofErr w:type="spellEnd"/>
-      <w:r>
-        <w:rPr>
-          <w:rFonts w:hint="eastAsia"/>
-          <w:sz w:val="18"/>
-          <w:szCs w:val="20"/>
-        </w:rPr>
-        <w:t xml:space="preserve"> 및 시각 장애인들이 신체적 제약을 극복할 수 있는 서비스가 필요하다는 것을 느꼈</w:t>
+      <w:r>
+        <w:rPr>
+          <w:rFonts w:hint="eastAsia"/>
+          <w:sz w:val="18"/>
+          <w:szCs w:val="20"/>
+        </w:rPr>
+        <w:t>저시력자 및 시각 장애인들이 신체적 제약을 극복할 수 있는 서비스가 필요하다는 것을 느꼈</w:t>
       </w:r>
       <w:r>
         <w:rPr>
@@ -680,18 +562,8 @@
           <w:sz w:val="18"/>
           <w:szCs w:val="20"/>
         </w:rPr>
-        <w:t xml:space="preserve">이미지 </w:t>
-      </w:r>
-      <w:proofErr w:type="spellStart"/>
-      <w:r>
-        <w:rPr>
-          <w:rFonts w:hint="eastAsia"/>
-          <w:sz w:val="18"/>
-          <w:szCs w:val="20"/>
-        </w:rPr>
-        <w:t>캡셔닝</w:t>
-      </w:r>
-      <w:proofErr w:type="spellEnd"/>
+        <w:t>이미지 캡셔닝</w:t>
+      </w:r>
       <w:r>
         <w:rPr>
           <w:rFonts w:hint="eastAsia"/>
@@ -777,7 +649,6 @@
         </w:rPr>
         <w:t xml:space="preserve">추출된 특징들을 </w:t>
       </w:r>
-      <w:proofErr w:type="spellStart"/>
       <w:r>
         <w:rPr>
           <w:rFonts w:hint="eastAsia"/>
@@ -786,7 +657,6 @@
         </w:rPr>
         <w:t>디코터</w:t>
       </w:r>
-      <w:proofErr w:type="spellEnd"/>
       <w:r>
         <w:rPr>
           <w:rFonts w:hint="eastAsia"/>
@@ -1061,39 +931,20 @@
         </w:rPr>
         <w:t xml:space="preserve">은 </w:t>
       </w:r>
-      <w:proofErr w:type="spellStart"/>
-      <w:r>
-        <w:rPr>
-          <w:rFonts w:hint="eastAsia"/>
-          <w:sz w:val="18"/>
-          <w:szCs w:val="20"/>
-        </w:rPr>
-        <w:t>시멘틱</w:t>
-      </w:r>
-      <w:proofErr w:type="spellEnd"/>
-      <w:r>
-        <w:rPr>
-          <w:rFonts w:hint="eastAsia"/>
-          <w:sz w:val="18"/>
-          <w:szCs w:val="20"/>
-        </w:rPr>
-        <w:t xml:space="preserve"> 분할(</w:t>
-      </w:r>
-      <w:proofErr w:type="spellStart"/>
-      <w:r>
-        <w:rPr>
-          <w:sz w:val="18"/>
-          <w:szCs w:val="20"/>
-        </w:rPr>
-        <w:t>Sementic</w:t>
-      </w:r>
-      <w:proofErr w:type="spellEnd"/>
-      <w:r>
-        <w:rPr>
-          <w:sz w:val="18"/>
-          <w:szCs w:val="20"/>
-        </w:rPr>
-        <w:t xml:space="preserve"> Segmentation</w:t>
+      <w:r>
+        <w:rPr>
+          <w:rFonts w:hint="eastAsia"/>
+          <w:sz w:val="18"/>
+          <w:szCs w:val="20"/>
+        </w:rPr>
+        <w:t>시멘틱 분할(</w:t>
+      </w:r>
+      <w:r>
+        <w:rPr>
+          <w:sz w:val="18"/>
+          <w:szCs w:val="20"/>
+        </w:rPr>
+        <w:t>Sementic Segmentation</w:t>
       </w:r>
       <w:r>
         <w:rPr>
@@ -1317,7 +1168,6 @@
         </w:rPr>
         <w:t xml:space="preserve"> </w:t>
       </w:r>
-      <w:proofErr w:type="spellStart"/>
       <w:r>
         <w:rPr>
           <w:b/>
@@ -1327,16 +1177,14 @@
         </w:rPr>
         <w:t>SegNet</w:t>
       </w:r>
-      <w:proofErr w:type="spellEnd"/>
-    </w:p>
-    <w:p>
-      <w:pPr>
-        <w:rPr>
-          <w:sz w:val="18"/>
-          <w:szCs w:val="20"/>
-        </w:rPr>
-      </w:pPr>
-      <w:proofErr w:type="spellStart"/>
+    </w:p>
+    <w:p>
+      <w:pPr>
+        <w:rPr>
+          <w:sz w:val="18"/>
+          <w:szCs w:val="20"/>
+        </w:rPr>
+      </w:pPr>
       <w:r>
         <w:rPr>
           <w:rFonts w:hint="eastAsia"/>
@@ -1352,7 +1200,6 @@
         </w:rPr>
         <w:t>egNet</w:t>
       </w:r>
-      <w:proofErr w:type="spellEnd"/>
       <w:r>
         <w:rPr>
           <w:rFonts w:hint="eastAsia"/>
@@ -1397,18 +1244,61 @@
           <w:sz w:val="18"/>
           <w:szCs w:val="20"/>
         </w:rPr>
-        <w:t xml:space="preserve">와 </w:t>
-      </w:r>
-      <w:proofErr w:type="spellStart"/>
-      <w:r>
-        <w:rPr>
-          <w:rFonts w:hint="eastAsia"/>
-          <w:sz w:val="18"/>
-          <w:szCs w:val="20"/>
-        </w:rPr>
-        <w:t>디코더</w:t>
-      </w:r>
-      <w:proofErr w:type="spellEnd"/>
+        <w:t>와 디코더(</w:t>
+      </w:r>
+      <w:r>
+        <w:rPr>
+          <w:sz w:val="18"/>
+          <w:szCs w:val="20"/>
+        </w:rPr>
+        <w:t>Decoder)</w:t>
+      </w:r>
+      <w:r>
+        <w:rPr>
+          <w:rFonts w:hint="eastAsia"/>
+          <w:sz w:val="18"/>
+          <w:szCs w:val="20"/>
+        </w:rPr>
+        <w:t>가 결합된 형태이며,</w:t>
+      </w:r>
+      <w:r>
+        <w:rPr>
+          <w:sz w:val="18"/>
+          <w:szCs w:val="20"/>
+        </w:rPr>
+        <w:t xml:space="preserve"> </w:t>
+      </w:r>
+      <w:r>
+        <w:rPr>
+          <w:rFonts w:hint="eastAsia"/>
+          <w:sz w:val="18"/>
+          <w:szCs w:val="20"/>
+        </w:rPr>
+        <w:t xml:space="preserve">인코더의 네트워크는 </w:t>
+      </w:r>
+      <w:r>
+        <w:rPr>
+          <w:sz w:val="18"/>
+          <w:szCs w:val="20"/>
+        </w:rPr>
+        <w:t>VGG16</w:t>
+      </w:r>
+      <w:r>
+        <w:rPr>
+          <w:rFonts w:hint="eastAsia"/>
+          <w:sz w:val="18"/>
+          <w:szCs w:val="20"/>
+        </w:rPr>
+        <w:t xml:space="preserve">에서 </w:t>
+      </w:r>
+      <w:r>
+        <w:rPr>
+          <w:rFonts w:hint="eastAsia"/>
+          <w:sz w:val="18"/>
+          <w:szCs w:val="20"/>
+        </w:rPr>
+        <w:t>완전연결층</w:t>
+      </w:r>
       <w:r>
         <w:rPr>
           <w:rFonts w:hint="eastAsia"/>
@@ -1422,15 +1312,15 @@
           <w:sz w:val="18"/>
           <w:szCs w:val="20"/>
         </w:rPr>
-        <w:t>Decoder)</w:t>
-      </w:r>
-      <w:r>
-        <w:rPr>
-          <w:rFonts w:hint="eastAsia"/>
-          <w:sz w:val="18"/>
-          <w:szCs w:val="20"/>
-        </w:rPr>
-        <w:t>가 결합된 형태이며,</w:t>
+        <w:t>fully connected layer)</w:t>
+      </w:r>
+      <w:r>
+        <w:rPr>
+          <w:rFonts w:hint="eastAsia"/>
+          <w:sz w:val="18"/>
+          <w:szCs w:val="20"/>
+        </w:rPr>
+        <w:t>를 제외한 컨볼루션 레이어를 그대로 사용한다.</w:t>
       </w:r>
       <w:r>
         <w:rPr>
@@ -1445,71 +1335,22 @@
           <w:sz w:val="18"/>
           <w:szCs w:val="20"/>
         </w:rPr>
-        <w:t xml:space="preserve">인코더의 네트워크는 </w:t>
-      </w:r>
-      <w:r>
-        <w:rPr>
-          <w:sz w:val="18"/>
-          <w:szCs w:val="20"/>
-        </w:rPr>
-        <w:t>VGG16</w:t>
-      </w:r>
-      <w:r>
-        <w:rPr>
-          <w:rFonts w:hint="eastAsia"/>
-          <w:sz w:val="18"/>
-          <w:szCs w:val="20"/>
-        </w:rPr>
-        <w:t xml:space="preserve">에서 </w:t>
-      </w:r>
-      <w:r>
-        <w:rPr>
-          <w:rFonts w:hint="eastAsia"/>
-          <w:sz w:val="18"/>
-          <w:szCs w:val="20"/>
-        </w:rPr>
-        <w:t>완전연결층</w:t>
-      </w:r>
-      <w:r>
-        <w:rPr>
-          <w:rFonts w:hint="eastAsia"/>
-          <w:sz w:val="18"/>
-          <w:szCs w:val="20"/>
-        </w:rPr>
-        <w:t>(</w:t>
-      </w:r>
-      <w:r>
-        <w:rPr>
-          <w:sz w:val="18"/>
-          <w:szCs w:val="20"/>
-        </w:rPr>
-        <w:t>fully connected layer)</w:t>
-      </w:r>
-      <w:r>
-        <w:rPr>
-          <w:rFonts w:hint="eastAsia"/>
-          <w:sz w:val="18"/>
-          <w:szCs w:val="20"/>
-        </w:rPr>
-        <w:t xml:space="preserve">를 제외한 </w:t>
-      </w:r>
-      <w:proofErr w:type="spellStart"/>
-      <w:r>
-        <w:rPr>
-          <w:rFonts w:hint="eastAsia"/>
-          <w:sz w:val="18"/>
-          <w:szCs w:val="20"/>
-        </w:rPr>
-        <w:t>컨볼루션</w:t>
-      </w:r>
-      <w:proofErr w:type="spellEnd"/>
-      <w:r>
-        <w:rPr>
-          <w:rFonts w:hint="eastAsia"/>
-          <w:sz w:val="18"/>
-          <w:szCs w:val="20"/>
-        </w:rPr>
-        <w:t xml:space="preserve"> 레이어를 그대로 사용한다.</w:t>
+        <w:t>디코더의 네트워크는 U</w:t>
+      </w:r>
+      <w:r>
+        <w:rPr>
+          <w:sz w:val="18"/>
+          <w:szCs w:val="20"/>
+        </w:rPr>
+        <w:t>psampling</w:t>
+      </w:r>
+      <w:r>
+        <w:rPr>
+          <w:rFonts w:hint="eastAsia"/>
+          <w:sz w:val="18"/>
+          <w:szCs w:val="20"/>
+        </w:rPr>
+        <w:t>과 컨볼루션 연산을 수행하며,</w:t>
       </w:r>
       <w:r>
         <w:rPr>
@@ -1518,74 +1359,6 @@
         </w:rPr>
         <w:t xml:space="preserve"> </w:t>
       </w:r>
-      <w:proofErr w:type="spellStart"/>
-      <w:r>
-        <w:rPr>
-          <w:rFonts w:hint="eastAsia"/>
-          <w:sz w:val="18"/>
-          <w:szCs w:val="20"/>
-        </w:rPr>
-        <w:t>디코더의</w:t>
-      </w:r>
-      <w:proofErr w:type="spellEnd"/>
-      <w:r>
-        <w:rPr>
-          <w:rFonts w:hint="eastAsia"/>
-          <w:sz w:val="18"/>
-          <w:szCs w:val="20"/>
-        </w:rPr>
-        <w:t xml:space="preserve"> 네트워크는 </w:t>
-      </w:r>
-      <w:proofErr w:type="spellStart"/>
-      <w:r>
-        <w:rPr>
-          <w:rFonts w:hint="eastAsia"/>
-          <w:sz w:val="18"/>
-          <w:szCs w:val="20"/>
-        </w:rPr>
-        <w:t>U</w:t>
-      </w:r>
-      <w:r>
-        <w:rPr>
-          <w:sz w:val="18"/>
-          <w:szCs w:val="20"/>
-        </w:rPr>
-        <w:t>psampling</w:t>
-      </w:r>
-      <w:proofErr w:type="spellEnd"/>
-      <w:r>
-        <w:rPr>
-          <w:rFonts w:hint="eastAsia"/>
-          <w:sz w:val="18"/>
-          <w:szCs w:val="20"/>
-        </w:rPr>
-        <w:t xml:space="preserve">과 </w:t>
-      </w:r>
-      <w:proofErr w:type="spellStart"/>
-      <w:r>
-        <w:rPr>
-          <w:rFonts w:hint="eastAsia"/>
-          <w:sz w:val="18"/>
-          <w:szCs w:val="20"/>
-        </w:rPr>
-        <w:t>컨볼루션</w:t>
-      </w:r>
-      <w:proofErr w:type="spellEnd"/>
-      <w:r>
-        <w:rPr>
-          <w:rFonts w:hint="eastAsia"/>
-          <w:sz w:val="18"/>
-          <w:szCs w:val="20"/>
-        </w:rPr>
-        <w:t xml:space="preserve"> 연산을 수행하며,</w:t>
-      </w:r>
-      <w:r>
-        <w:rPr>
-          <w:sz w:val="18"/>
-          <w:szCs w:val="20"/>
-        </w:rPr>
-        <w:t xml:space="preserve"> </w:t>
-      </w:r>
       <w:r>
         <w:rPr>
           <w:rFonts w:hint="eastAsia"/>
@@ -1594,21 +1367,12 @@
         </w:rPr>
         <w:t xml:space="preserve">마지막 레이어에는 </w:t>
       </w:r>
-      <w:proofErr w:type="spellStart"/>
-      <w:r>
-        <w:rPr>
-          <w:sz w:val="18"/>
-          <w:szCs w:val="20"/>
-        </w:rPr>
-        <w:t>softmax</w:t>
-      </w:r>
-      <w:proofErr w:type="spellEnd"/>
-      <w:r>
-        <w:rPr>
-          <w:sz w:val="18"/>
-          <w:szCs w:val="20"/>
-        </w:rPr>
-        <w:t xml:space="preserve"> </w:t>
+      <w:r>
+        <w:rPr>
+          <w:sz w:val="18"/>
+          <w:szCs w:val="20"/>
+        </w:rPr>
+        <w:t xml:space="preserve">softmax </w:t>
       </w:r>
       <w:r>
         <w:rPr>
@@ -1737,7 +1501,6 @@
         </w:rPr>
         <w:t xml:space="preserve"> </w:t>
       </w:r>
-      <w:proofErr w:type="spellStart"/>
       <w:r>
         <w:rPr>
           <w:rFonts w:hint="eastAsia"/>
@@ -1753,7 +1516,6 @@
         </w:rPr>
         <w:t>egNet</w:t>
       </w:r>
-      <w:proofErr w:type="spellEnd"/>
       <w:r>
         <w:rPr>
           <w:rFonts w:hint="eastAsia"/>
@@ -2584,25 +2346,7 @@
           <w:sz w:val="18"/>
           <w:szCs w:val="20"/>
         </w:rPr>
-        <w:t xml:space="preserve">먼저 </w:t>
-      </w:r>
-      <w:proofErr w:type="spellStart"/>
-      <w:r>
-        <w:rPr>
-          <w:rFonts w:hint="eastAsia"/>
-          <w:sz w:val="18"/>
-          <w:szCs w:val="20"/>
-        </w:rPr>
-        <w:t>임베딩을</w:t>
-      </w:r>
-      <w:proofErr w:type="spellEnd"/>
-      <w:r>
-        <w:rPr>
-          <w:rFonts w:hint="eastAsia"/>
-          <w:sz w:val="18"/>
-          <w:szCs w:val="20"/>
-        </w:rPr>
-        <w:t xml:space="preserve"> 통해 문자를 벡터화 </w:t>
+        <w:t xml:space="preserve">먼저 임베딩을 통해 문자를 벡터화 </w:t>
       </w:r>
       <w:r>
         <w:rPr>
@@ -2628,41 +2372,13 @@
         </w:rPr>
         <w:t xml:space="preserve">한 뒤, </w:t>
       </w:r>
-      <w:proofErr w:type="spellStart"/>
-      <w:r>
-        <w:rPr>
-          <w:rFonts w:hint="eastAsia"/>
-          <w:sz w:val="18"/>
-          <w:szCs w:val="20"/>
-        </w:rPr>
-        <w:t>디코더에서</w:t>
-      </w:r>
-      <w:proofErr w:type="spellEnd"/>
-      <w:r>
-        <w:rPr>
-          <w:rFonts w:hint="eastAsia"/>
-          <w:sz w:val="18"/>
-          <w:szCs w:val="20"/>
-        </w:rPr>
-        <w:t xml:space="preserve"> </w:t>
-      </w:r>
-      <w:proofErr w:type="spellStart"/>
-      <w:r>
-        <w:rPr>
-          <w:rFonts w:hint="eastAsia"/>
-          <w:sz w:val="18"/>
-          <w:szCs w:val="20"/>
-        </w:rPr>
-        <w:t>mel-spectogram</w:t>
-      </w:r>
-      <w:proofErr w:type="spellEnd"/>
-      <w:r>
-        <w:rPr>
-          <w:rFonts w:hint="eastAsia"/>
-          <w:sz w:val="18"/>
-          <w:szCs w:val="20"/>
-        </w:rPr>
-        <w:t>을 생성</w:t>
+      <w:r>
+        <w:rPr>
+          <w:rFonts w:hint="eastAsia"/>
+          <w:sz w:val="18"/>
+          <w:szCs w:val="20"/>
+        </w:rPr>
+        <w:t>디코더에서 mel-spectogram을 생성</w:t>
       </w:r>
       <w:r>
         <w:rPr>
@@ -2678,61 +2394,7 @@
           <w:sz w:val="18"/>
           <w:szCs w:val="20"/>
         </w:rPr>
-        <w:t xml:space="preserve">만들어진 </w:t>
-      </w:r>
-      <w:proofErr w:type="spellStart"/>
-      <w:r>
-        <w:rPr>
-          <w:rFonts w:hint="eastAsia"/>
-          <w:sz w:val="18"/>
-          <w:szCs w:val="20"/>
-        </w:rPr>
-        <w:t>mel-spectogram</w:t>
-      </w:r>
-      <w:proofErr w:type="spellEnd"/>
-      <w:r>
-        <w:rPr>
-          <w:rFonts w:hint="eastAsia"/>
-          <w:sz w:val="18"/>
-          <w:szCs w:val="20"/>
-        </w:rPr>
-        <w:t xml:space="preserve">을 </w:t>
-      </w:r>
-      <w:proofErr w:type="spellStart"/>
-      <w:r>
-        <w:rPr>
-          <w:rFonts w:hint="eastAsia"/>
-          <w:sz w:val="18"/>
-          <w:szCs w:val="20"/>
-        </w:rPr>
-        <w:t>보코더에서</w:t>
-      </w:r>
-      <w:proofErr w:type="spellEnd"/>
-      <w:r>
-        <w:rPr>
-          <w:rFonts w:hint="eastAsia"/>
-          <w:sz w:val="18"/>
-          <w:szCs w:val="20"/>
-        </w:rPr>
-        <w:t xml:space="preserve"> </w:t>
-      </w:r>
-      <w:proofErr w:type="spellStart"/>
-      <w:r>
-        <w:rPr>
-          <w:rFonts w:hint="eastAsia"/>
-          <w:sz w:val="18"/>
-          <w:szCs w:val="20"/>
-        </w:rPr>
-        <w:t>후처리하여</w:t>
-      </w:r>
-      <w:proofErr w:type="spellEnd"/>
-      <w:r>
-        <w:rPr>
-          <w:rFonts w:hint="eastAsia"/>
-          <w:sz w:val="18"/>
-          <w:szCs w:val="20"/>
-        </w:rPr>
-        <w:t xml:space="preserve"> wav파일 형식으로 만들어</w:t>
+        <w:t>만들어진 mel-spectogram을 보코더에서 후처리하여 wav파일 형식으로 만들어</w:t>
       </w:r>
       <w:r>
         <w:rPr>
@@ -2964,7 +2626,6 @@
         </w:rPr>
         <w:t xml:space="preserve">은 </w:t>
       </w:r>
-      <w:proofErr w:type="spellStart"/>
       <w:r>
         <w:rPr>
           <w:sz w:val="18"/>
@@ -2972,7 +2633,6 @@
         </w:rPr>
         <w:t>Spectogram</w:t>
       </w:r>
-      <w:proofErr w:type="spellEnd"/>
       <w:r>
         <w:rPr>
           <w:rFonts w:hint="eastAsia"/>
@@ -3153,25 +2813,7 @@
           <w:sz w:val="18"/>
           <w:szCs w:val="20"/>
         </w:rPr>
-        <w:t xml:space="preserve">마이크로소프트 리서치에서 공개한 이미지 </w:t>
-      </w:r>
-      <w:proofErr w:type="spellStart"/>
-      <w:r>
-        <w:rPr>
-          <w:rFonts w:hint="eastAsia"/>
-          <w:sz w:val="18"/>
-          <w:szCs w:val="20"/>
-        </w:rPr>
-        <w:t>캡셔닝</w:t>
-      </w:r>
-      <w:proofErr w:type="spellEnd"/>
-      <w:r>
-        <w:rPr>
-          <w:rFonts w:hint="eastAsia"/>
-          <w:sz w:val="18"/>
-          <w:szCs w:val="20"/>
-        </w:rPr>
-        <w:t xml:space="preserve"> 데이터 베이스</w:t>
+        <w:t>마이크로소프트 리서치에서 공개한 이미지 캡셔닝 데이터 베이스</w:t>
       </w:r>
       <w:r>
         <w:rPr>
@@ -3202,25 +2844,7 @@
           <w:sz w:val="18"/>
           <w:szCs w:val="20"/>
         </w:rPr>
-        <w:t xml:space="preserve">각 이미지마다 해상도 정보와 사람이 직접 작성한 5개의 문장과 이미지 </w:t>
-      </w:r>
-      <w:proofErr w:type="spellStart"/>
-      <w:r>
-        <w:rPr>
-          <w:rFonts w:hint="eastAsia"/>
-          <w:sz w:val="18"/>
-          <w:szCs w:val="20"/>
-        </w:rPr>
-        <w:t>세그멘테이션</w:t>
-      </w:r>
-      <w:proofErr w:type="spellEnd"/>
-      <w:r>
-        <w:rPr>
-          <w:rFonts w:hint="eastAsia"/>
-          <w:sz w:val="18"/>
-          <w:szCs w:val="20"/>
-        </w:rPr>
-        <w:t xml:space="preserve"> 정보도 제공</w:t>
+        <w:t>각 이미지마다 해상도 정보와 사람이 직접 작성한 5개의 문장과 이미지 세그멘테이션 정보도 제공</w:t>
       </w:r>
       <w:r>
         <w:rPr>
@@ -3511,7 +3135,25 @@
           <w:sz w:val="18"/>
           <w:szCs w:val="20"/>
         </w:rPr>
-        <w:t xml:space="preserve"> 단일화자 한국어 음성 데이터 셋입니다.</w:t>
+        <w:t xml:space="preserve"> 단일화자 한국어 음성 데이터 셋</w:t>
+      </w:r>
+      <w:r>
+        <w:rPr>
+          <w:rFonts w:hint="eastAsia"/>
+          <w:sz w:val="18"/>
+          <w:szCs w:val="20"/>
+        </w:rPr>
+        <w:t>이다</w:t>
+      </w:r>
+      <w:bookmarkStart w:id="0" w:name="_GoBack"/>
+      <w:bookmarkEnd w:id="0"/>
+      <w:r>
+        <w:rPr>
+          <w:rFonts w:hint="eastAsia"/>
+          <w:sz w:val="18"/>
+          <w:szCs w:val="20"/>
+        </w:rPr>
+        <w:t>.</w:t>
       </w:r>
       <w:r>
         <w:rPr>
@@ -3543,7 +3185,15 @@
           <w:sz w:val="18"/>
           <w:szCs w:val="20"/>
         </w:rPr>
-        <w:t>음성파일에 대한 한국어 스크립트파일을 제공합니다.</w:t>
+        <w:t>음성파일에 대한 한국어 스크립트파일을 제공</w:t>
+      </w:r>
+      <w:r>
+        <w:rPr>
+          <w:rFonts w:hint="eastAsia"/>
+          <w:sz w:val="18"/>
+          <w:szCs w:val="20"/>
+        </w:rPr>
+        <w:t>한다.</w:t>
       </w:r>
     </w:p>
     <w:p>
@@ -3955,7 +3605,6 @@
         </w:rPr>
         <w:t xml:space="preserve">O </w:t>
       </w:r>
-      <w:proofErr w:type="spellStart"/>
       <w:r>
         <w:rPr>
           <w:rFonts w:hint="eastAsia"/>
@@ -3966,50 +3615,21 @@
         </w:rPr>
         <w:t>전처리</w:t>
       </w:r>
-      <w:proofErr w:type="spellEnd"/>
-    </w:p>
-    <w:p>
-      <w:pPr>
-        <w:rPr>
-          <w:sz w:val="18"/>
-          <w:szCs w:val="20"/>
-        </w:rPr>
-      </w:pPr>
-      <w:proofErr w:type="spellStart"/>
-      <w:r>
-        <w:rPr>
-          <w:rFonts w:hint="eastAsia"/>
-          <w:sz w:val="18"/>
-          <w:szCs w:val="20"/>
-        </w:rPr>
-        <w:t>세그멘테이션</w:t>
-      </w:r>
-      <w:proofErr w:type="spellEnd"/>
-      <w:r>
-        <w:rPr>
-          <w:rFonts w:hint="eastAsia"/>
-          <w:sz w:val="18"/>
-          <w:szCs w:val="20"/>
-        </w:rPr>
-        <w:t xml:space="preserve"> 모듈을 학습하기 전에 </w:t>
-      </w:r>
-      <w:proofErr w:type="spellStart"/>
-      <w:r>
-        <w:rPr>
-          <w:rFonts w:hint="eastAsia"/>
-          <w:sz w:val="18"/>
-          <w:szCs w:val="20"/>
-        </w:rPr>
-        <w:t>세그멘테이션</w:t>
-      </w:r>
-      <w:proofErr w:type="spellEnd"/>
-      <w:r>
-        <w:rPr>
-          <w:rFonts w:hint="eastAsia"/>
-          <w:sz w:val="18"/>
-          <w:szCs w:val="20"/>
-        </w:rPr>
-        <w:t xml:space="preserve"> 마스크</w:t>
+    </w:p>
+    <w:p>
+      <w:pPr>
+        <w:rPr>
+          <w:sz w:val="18"/>
+          <w:szCs w:val="20"/>
+        </w:rPr>
+      </w:pPr>
+      <w:r>
+        <w:rPr>
+          <w:rFonts w:hint="eastAsia"/>
+          <w:sz w:val="18"/>
+          <w:szCs w:val="20"/>
+        </w:rPr>
+        <w:t>세그멘테이션 모듈을 학습하기 전에 세그멘테이션 마스크</w:t>
       </w:r>
       <w:r>
         <w:rPr>
@@ -4042,19 +3662,32 @@
         </w:rPr>
         <w:t xml:space="preserve"> </w:t>
       </w:r>
-      <w:proofErr w:type="spellStart"/>
-      <w:r>
-        <w:rPr>
-          <w:rFonts w:hint="eastAsia"/>
-          <w:sz w:val="18"/>
-          <w:szCs w:val="20"/>
-        </w:rPr>
-        <w:t>세그멘테이션</w:t>
-      </w:r>
-      <w:proofErr w:type="spellEnd"/>
-      <w:r>
-        <w:rPr>
-          <w:rFonts w:hint="eastAsia"/>
+      <w:r>
+        <w:rPr>
+          <w:rFonts w:hint="eastAsia"/>
+          <w:sz w:val="18"/>
+          <w:szCs w:val="20"/>
+        </w:rPr>
+        <w:t xml:space="preserve">세그멘테이션 </w:t>
+      </w:r>
+      <w:r>
+        <w:rPr>
+          <w:rFonts w:hint="eastAsia"/>
+          <w:sz w:val="18"/>
+          <w:szCs w:val="20"/>
+        </w:rPr>
+        <w:t xml:space="preserve">정보를 가지고 </w:t>
+      </w:r>
+      <w:r>
+        <w:rPr>
+          <w:rFonts w:hint="eastAsia"/>
+          <w:sz w:val="18"/>
+          <w:szCs w:val="20"/>
+        </w:rPr>
+        <w:t>세그멘테이션 마스크를 생성하였다.</w:t>
+      </w:r>
+      <w:r>
+        <w:rPr>
           <w:sz w:val="18"/>
           <w:szCs w:val="20"/>
         </w:rPr>
@@ -4066,39 +3699,6 @@
           <w:sz w:val="18"/>
           <w:szCs w:val="20"/>
         </w:rPr>
-        <w:t xml:space="preserve">정보를 가지고 </w:t>
-      </w:r>
-      <w:proofErr w:type="spellStart"/>
-      <w:r>
-        <w:rPr>
-          <w:rFonts w:hint="eastAsia"/>
-          <w:sz w:val="18"/>
-          <w:szCs w:val="20"/>
-        </w:rPr>
-        <w:t>세그멘테이션</w:t>
-      </w:r>
-      <w:proofErr w:type="spellEnd"/>
-      <w:r>
-        <w:rPr>
-          <w:rFonts w:hint="eastAsia"/>
-          <w:sz w:val="18"/>
-          <w:szCs w:val="20"/>
-        </w:rPr>
-        <w:t xml:space="preserve"> 마스크를 생성하였다.</w:t>
-      </w:r>
-      <w:r>
-        <w:rPr>
-          <w:sz w:val="18"/>
-          <w:szCs w:val="20"/>
-        </w:rPr>
-        <w:t xml:space="preserve"> </w:t>
-      </w:r>
-      <w:r>
-        <w:rPr>
-          <w:rFonts w:hint="eastAsia"/>
-          <w:sz w:val="18"/>
-          <w:szCs w:val="20"/>
-        </w:rPr>
         <w:t xml:space="preserve">그림 </w:t>
       </w:r>
       <w:r>
@@ -4114,25 +3714,7 @@
           <w:sz w:val="18"/>
           <w:szCs w:val="20"/>
         </w:rPr>
-        <w:t xml:space="preserve">에서 왼쪽의 이미지를 가지고 </w:t>
-      </w:r>
-      <w:proofErr w:type="spellStart"/>
-      <w:r>
-        <w:rPr>
-          <w:rFonts w:hint="eastAsia"/>
-          <w:sz w:val="18"/>
-          <w:szCs w:val="20"/>
-        </w:rPr>
-        <w:t>세그멘테이션</w:t>
-      </w:r>
-      <w:proofErr w:type="spellEnd"/>
-      <w:r>
-        <w:rPr>
-          <w:rFonts w:hint="eastAsia"/>
-          <w:sz w:val="18"/>
-          <w:szCs w:val="20"/>
-        </w:rPr>
-        <w:t xml:space="preserve"> 마스크를 생성하면 오른쪽의 그림과 같다.</w:t>
+        <w:t>에서 왼쪽의 이미지를 가지고 세그멘테이션 마스크를 생성하면 오른쪽의 그림과 같다.</w:t>
       </w:r>
       <w:r>
         <w:rPr>
@@ -4365,23 +3947,13 @@
         </w:rPr>
         <w:t xml:space="preserve"> </w:t>
       </w:r>
-      <w:proofErr w:type="spellStart"/>
-      <w:r>
-        <w:rPr>
-          <w:rFonts w:hint="eastAsia"/>
-          <w:sz w:val="18"/>
-          <w:szCs w:val="20"/>
-        </w:rPr>
-        <w:t>세그멘테이션</w:t>
-      </w:r>
-      <w:proofErr w:type="spellEnd"/>
-      <w:r>
-        <w:rPr>
-          <w:rFonts w:hint="eastAsia"/>
-          <w:sz w:val="18"/>
-          <w:szCs w:val="20"/>
-        </w:rPr>
-        <w:t xml:space="preserve"> 마스</w:t>
+      <w:r>
+        <w:rPr>
+          <w:rFonts w:hint="eastAsia"/>
+          <w:sz w:val="18"/>
+          <w:szCs w:val="20"/>
+        </w:rPr>
+        <w:t>세그멘테이션 마스</w:t>
       </w:r>
       <w:r>
         <w:rPr>
@@ -4413,25 +3985,7 @@
           <w:sz w:val="18"/>
           <w:szCs w:val="20"/>
         </w:rPr>
-        <w:t xml:space="preserve">에 대한 </w:t>
-      </w:r>
-      <w:proofErr w:type="spellStart"/>
-      <w:r>
-        <w:rPr>
-          <w:rFonts w:hint="eastAsia"/>
-          <w:sz w:val="18"/>
-          <w:szCs w:val="20"/>
-        </w:rPr>
-        <w:t>세그멘테이션</w:t>
-      </w:r>
-      <w:proofErr w:type="spellEnd"/>
-      <w:r>
-        <w:rPr>
-          <w:rFonts w:hint="eastAsia"/>
-          <w:sz w:val="18"/>
-          <w:szCs w:val="20"/>
-        </w:rPr>
-        <w:t xml:space="preserve"> 마스크를 생성하였고 그 중 일부</w:t>
+        <w:t>에 대한 세그멘테이션 마스크를 생성하였고 그 중 일부</w:t>
       </w:r>
       <w:r>
         <w:rPr>
@@ -4472,8 +4026,6 @@
         </w:rPr>
         <w:t>서 보여주고 있다.</w:t>
       </w:r>
-      <w:bookmarkStart w:id="0" w:name="_GoBack"/>
-      <w:bookmarkEnd w:id="0"/>
     </w:p>
     <w:p>
       <w:pPr>
@@ -4677,20 +4229,8 @@
           <w:sz w:val="18"/>
           <w:szCs w:val="20"/>
         </w:rPr>
-        <w:t xml:space="preserve">데이터 </w:t>
-      </w:r>
-      <w:proofErr w:type="spellStart"/>
-      <w:r>
-        <w:rPr>
-          <w:rFonts w:hint="eastAsia"/>
-          <w:b/>
-          <w:bCs/>
-          <w:sz w:val="18"/>
-          <w:szCs w:val="20"/>
-        </w:rPr>
-        <w:t>전처리</w:t>
-      </w:r>
-      <w:proofErr w:type="spellEnd"/>
+        <w:t>데이터 전처리</w:t>
+      </w:r>
     </w:p>
     <w:p>
       <w:pPr>
@@ -4929,23 +4469,13 @@
         </w:rPr>
         <w:t xml:space="preserve"> </w:t>
       </w:r>
-      <w:proofErr w:type="spellStart"/>
-      <w:r>
-        <w:rPr>
-          <w:rFonts w:hint="eastAsia"/>
-          <w:sz w:val="18"/>
-          <w:szCs w:val="20"/>
-        </w:rPr>
-        <w:t>스트립트</w:t>
-      </w:r>
-      <w:proofErr w:type="spellEnd"/>
-      <w:r>
-        <w:rPr>
-          <w:rFonts w:hint="eastAsia"/>
-          <w:sz w:val="18"/>
-          <w:szCs w:val="20"/>
-        </w:rPr>
-        <w:t xml:space="preserve"> 파일</w:t>
+      <w:r>
+        <w:rPr>
+          <w:rFonts w:hint="eastAsia"/>
+          <w:sz w:val="18"/>
+          <w:szCs w:val="20"/>
+        </w:rPr>
+        <w:t>스트립트 파일</w:t>
       </w:r>
       <w:r>
         <w:rPr>
@@ -5075,91 +4605,16 @@
           <w:sz w:val="18"/>
           <w:szCs w:val="20"/>
         </w:rPr>
-        <w:t>'audio', '</w:t>
-      </w:r>
-      <w:proofErr w:type="spellStart"/>
-      <w:r>
-        <w:rPr>
-          <w:sz w:val="18"/>
-          <w:szCs w:val="20"/>
-        </w:rPr>
-        <w:t>mel</w:t>
-      </w:r>
-      <w:proofErr w:type="spellEnd"/>
-      <w:r>
-        <w:rPr>
-          <w:sz w:val="18"/>
-          <w:szCs w:val="20"/>
-        </w:rPr>
-        <w:t>', 'linear', '</w:t>
-      </w:r>
-      <w:proofErr w:type="spellStart"/>
-      <w:r>
-        <w:rPr>
-          <w:sz w:val="18"/>
-          <w:szCs w:val="20"/>
-        </w:rPr>
-        <w:t>time_steps</w:t>
-      </w:r>
-      <w:proofErr w:type="spellEnd"/>
-      <w:r>
-        <w:rPr>
-          <w:sz w:val="18"/>
-          <w:szCs w:val="20"/>
-        </w:rPr>
-        <w:t>', '</w:t>
-      </w:r>
-      <w:proofErr w:type="spellStart"/>
-      <w:r>
-        <w:rPr>
-          <w:sz w:val="18"/>
-          <w:szCs w:val="20"/>
-        </w:rPr>
-        <w:t>mel_frames</w:t>
-      </w:r>
-      <w:proofErr w:type="spellEnd"/>
-      <w:r>
-        <w:rPr>
-          <w:sz w:val="18"/>
-          <w:szCs w:val="20"/>
-        </w:rPr>
-        <w:t>', 'text', 'tokens', '</w:t>
-      </w:r>
-      <w:proofErr w:type="spellStart"/>
-      <w:r>
-        <w:rPr>
-          <w:sz w:val="18"/>
-          <w:szCs w:val="20"/>
-        </w:rPr>
-        <w:t>loss_coeff</w:t>
-      </w:r>
-      <w:proofErr w:type="spellEnd"/>
-      <w:r>
-        <w:rPr>
-          <w:sz w:val="18"/>
-          <w:szCs w:val="20"/>
-        </w:rPr>
-        <w:t>'</w:t>
-      </w:r>
-      <w:proofErr w:type="spellStart"/>
-      <w:r>
-        <w:rPr>
-          <w:rFonts w:hint="eastAsia"/>
-          <w:sz w:val="18"/>
-          <w:szCs w:val="20"/>
-        </w:rPr>
-        <w:t>를</w:t>
-      </w:r>
-      <w:proofErr w:type="spellEnd"/>
-      <w:r>
-        <w:rPr>
-          <w:rFonts w:hint="eastAsia"/>
-          <w:sz w:val="18"/>
-          <w:szCs w:val="20"/>
-        </w:rPr>
-        <w:t xml:space="preserve"> 묶어 </w:t>
-      </w:r>
-      <w:proofErr w:type="spellStart"/>
+        <w:t>'audio', 'mel', 'linear', 'time_steps', 'mel_frames', 'text', 'tokens', 'loss_coeff'</w:t>
+      </w:r>
+      <w:r>
+        <w:rPr>
+          <w:rFonts w:hint="eastAsia"/>
+          <w:sz w:val="18"/>
+          <w:szCs w:val="20"/>
+        </w:rPr>
+        <w:t xml:space="preserve">를 묶어 </w:t>
+      </w:r>
       <w:r>
         <w:rPr>
           <w:sz w:val="18"/>
@@ -5167,32 +4622,13 @@
         </w:rPr>
         <w:t>npz</w:t>
       </w:r>
-      <w:proofErr w:type="spellEnd"/>
-      <w:r>
-        <w:rPr>
-          <w:rFonts w:hint="eastAsia"/>
-          <w:sz w:val="18"/>
-          <w:szCs w:val="20"/>
-        </w:rPr>
-        <w:t xml:space="preserve">파일로 </w:t>
-      </w:r>
-      <w:proofErr w:type="spellStart"/>
-      <w:r>
-        <w:rPr>
-          <w:rFonts w:hint="eastAsia"/>
-          <w:sz w:val="18"/>
-          <w:szCs w:val="20"/>
-        </w:rPr>
-        <w:t>전처리한다</w:t>
-      </w:r>
-      <w:proofErr w:type="spellEnd"/>
-      <w:r>
-        <w:rPr>
-          <w:rFonts w:hint="eastAsia"/>
-          <w:sz w:val="18"/>
-          <w:szCs w:val="20"/>
-        </w:rPr>
-        <w:t>.</w:t>
+      <w:r>
+        <w:rPr>
+          <w:rFonts w:hint="eastAsia"/>
+          <w:sz w:val="18"/>
+          <w:szCs w:val="20"/>
+        </w:rPr>
+        <w:t>파일로 전처리한다.</w:t>
       </w:r>
       <w:r>
         <w:rPr>
@@ -5209,7 +4645,6 @@
         </w:rPr>
         <w:t xml:space="preserve">생성된 </w:t>
       </w:r>
-      <w:proofErr w:type="spellStart"/>
       <w:r>
         <w:rPr>
           <w:sz w:val="18"/>
@@ -5217,7 +4652,6 @@
         </w:rPr>
         <w:t>npz</w:t>
       </w:r>
-      <w:proofErr w:type="spellEnd"/>
       <w:r>
         <w:rPr>
           <w:rFonts w:hint="eastAsia"/>
@@ -5491,25 +4925,7 @@
           <w:sz w:val="18"/>
           <w:szCs w:val="20"/>
         </w:rPr>
-        <w:t xml:space="preserve">표현하는 프로그램을 만들기 위하여 이미지 </w:t>
-      </w:r>
-      <w:proofErr w:type="spellStart"/>
-      <w:r>
-        <w:rPr>
-          <w:rFonts w:hint="eastAsia"/>
-          <w:sz w:val="18"/>
-          <w:szCs w:val="20"/>
-        </w:rPr>
-        <w:t>캡셔닝</w:t>
-      </w:r>
-      <w:proofErr w:type="spellEnd"/>
-      <w:r>
-        <w:rPr>
-          <w:rFonts w:hint="eastAsia"/>
-          <w:sz w:val="18"/>
-          <w:szCs w:val="20"/>
-        </w:rPr>
-        <w:t xml:space="preserve"> 모듈과,</w:t>
+        <w:t>표현하는 프로그램을 만들기 위하여 이미지 캡셔닝 모듈과,</w:t>
       </w:r>
       <w:r>
         <w:rPr>
@@ -5577,43 +4993,7 @@
           <w:sz w:val="18"/>
           <w:szCs w:val="20"/>
         </w:rPr>
-        <w:t xml:space="preserve">이미지 </w:t>
-      </w:r>
-      <w:proofErr w:type="spellStart"/>
-      <w:r>
-        <w:rPr>
-          <w:rFonts w:hint="eastAsia"/>
-          <w:sz w:val="18"/>
-          <w:szCs w:val="20"/>
-        </w:rPr>
-        <w:t>캡셔닝</w:t>
-      </w:r>
-      <w:proofErr w:type="spellEnd"/>
-      <w:r>
-        <w:rPr>
-          <w:rFonts w:hint="eastAsia"/>
-          <w:sz w:val="18"/>
-          <w:szCs w:val="20"/>
-        </w:rPr>
-        <w:t xml:space="preserve"> 모듈에서는 이미지를 </w:t>
-      </w:r>
-      <w:proofErr w:type="spellStart"/>
-      <w:r>
-        <w:rPr>
-          <w:rFonts w:hint="eastAsia"/>
-          <w:sz w:val="18"/>
-          <w:szCs w:val="20"/>
-        </w:rPr>
-        <w:t>입력받아</w:t>
-      </w:r>
-      <w:proofErr w:type="spellEnd"/>
-      <w:r>
-        <w:rPr>
-          <w:rFonts w:hint="eastAsia"/>
-          <w:sz w:val="18"/>
-          <w:szCs w:val="20"/>
-        </w:rPr>
-        <w:t xml:space="preserve"> 예측 문장으로 출력한다. 음성합성 모듈에서는 예측 문장을 받아 예측 음성으로 출력한다.</w:t>
+        <w:t>이미지 캡셔닝 모듈에서는 이미지를 입력받아 예측 문장으로 출력한다. 음성합성 모듈에서는 예측 문장을 받아 예측 음성으로 출력한다.</w:t>
       </w:r>
       <w:r>
         <w:rPr>
@@ -5666,25 +5046,7 @@
           <w:sz w:val="18"/>
           <w:szCs w:val="20"/>
         </w:rPr>
-        <w:t xml:space="preserve">이미지 </w:t>
-      </w:r>
-      <w:proofErr w:type="spellStart"/>
-      <w:r>
-        <w:rPr>
-          <w:rFonts w:hint="eastAsia"/>
-          <w:sz w:val="18"/>
-          <w:szCs w:val="20"/>
-        </w:rPr>
-        <w:t>캡셔닝</w:t>
-      </w:r>
-      <w:proofErr w:type="spellEnd"/>
-      <w:r>
-        <w:rPr>
-          <w:rFonts w:hint="eastAsia"/>
-          <w:sz w:val="18"/>
-          <w:szCs w:val="20"/>
-        </w:rPr>
-        <w:t xml:space="preserve"> 모듈과</w:t>
+        <w:t>이미지 캡셔닝 모듈과</w:t>
       </w:r>
       <w:r>
         <w:rPr>
@@ -5986,18 +5348,7 @@
           <w:sz w:val="18"/>
           <w:szCs w:val="20"/>
         </w:rPr>
-        <w:t xml:space="preserve">이미지 </w:t>
-      </w:r>
-      <w:proofErr w:type="spellStart"/>
-      <w:r>
-        <w:rPr>
-          <w:rFonts w:hint="eastAsia"/>
-          <w:b/>
-          <w:bCs/>
-          <w:sz w:val="18"/>
-          <w:szCs w:val="20"/>
-        </w:rPr>
-        <w:t>캡</w:t>
+        <w:t>이미지 캡</w:t>
       </w:r>
       <w:r>
         <w:rPr>
@@ -6009,40 +5360,21 @@
         </w:rPr>
         <w:t>셔닝</w:t>
       </w:r>
-      <w:proofErr w:type="spellEnd"/>
-    </w:p>
-    <w:p>
-      <w:pPr>
-        <w:rPr>
-          <w:sz w:val="18"/>
-          <w:szCs w:val="20"/>
-        </w:rPr>
-      </w:pPr>
-      <w:r>
-        <w:rPr>
-          <w:rFonts w:hint="eastAsia"/>
-          <w:sz w:val="18"/>
-          <w:szCs w:val="20"/>
-        </w:rPr>
-        <w:t xml:space="preserve">이미지 </w:t>
-      </w:r>
-      <w:proofErr w:type="spellStart"/>
-      <w:r>
-        <w:rPr>
-          <w:rFonts w:hint="eastAsia"/>
-          <w:sz w:val="18"/>
-          <w:szCs w:val="20"/>
-        </w:rPr>
-        <w:t>캡셔닝</w:t>
-      </w:r>
-      <w:proofErr w:type="spellEnd"/>
-      <w:r>
-        <w:rPr>
-          <w:rFonts w:hint="eastAsia"/>
-          <w:sz w:val="18"/>
-          <w:szCs w:val="20"/>
-        </w:rPr>
-        <w:t xml:space="preserve"> 모듈은 이미지를 설명하는 문장을 만들어내는 역할을 </w:t>
+    </w:p>
+    <w:p>
+      <w:pPr>
+        <w:rPr>
+          <w:sz w:val="18"/>
+          <w:szCs w:val="20"/>
+        </w:rPr>
+      </w:pPr>
+      <w:r>
+        <w:rPr>
+          <w:rFonts w:hint="eastAsia"/>
+          <w:sz w:val="18"/>
+          <w:szCs w:val="20"/>
+        </w:rPr>
+        <w:t xml:space="preserve">이미지 캡셔닝 모듈은 이미지를 설명하는 문장을 만들어내는 역할을 </w:t>
       </w:r>
       <w:r>
         <w:rPr>
@@ -6065,25 +5397,7 @@
           <w:sz w:val="18"/>
           <w:szCs w:val="20"/>
         </w:rPr>
-        <w:t xml:space="preserve">이미지 </w:t>
-      </w:r>
-      <w:proofErr w:type="spellStart"/>
-      <w:r>
-        <w:rPr>
-          <w:rFonts w:hint="eastAsia"/>
-          <w:sz w:val="18"/>
-          <w:szCs w:val="20"/>
-        </w:rPr>
-        <w:t>캡셔닝</w:t>
-      </w:r>
-      <w:proofErr w:type="spellEnd"/>
-      <w:r>
-        <w:rPr>
-          <w:rFonts w:hint="eastAsia"/>
-          <w:sz w:val="18"/>
-          <w:szCs w:val="20"/>
-        </w:rPr>
-        <w:t xml:space="preserve"> 모듈은 모델 학습과 문장 생성 두단계를 거칩니다.</w:t>
+        <w:t>이미지 캡셔닝 모듈은 모델 학습과 문장 생성 두단계를 거칩니다.</w:t>
       </w:r>
       <w:r>
         <w:rPr>
@@ -6155,61 +5469,7 @@
           <w:sz w:val="18"/>
           <w:szCs w:val="20"/>
         </w:rPr>
-        <w:t xml:space="preserve">학습 단계에서는 이미지와 문장은 </w:t>
-      </w:r>
-      <w:proofErr w:type="spellStart"/>
-      <w:r>
-        <w:rPr>
-          <w:rFonts w:hint="eastAsia"/>
-          <w:sz w:val="18"/>
-          <w:szCs w:val="20"/>
-        </w:rPr>
-        <w:t>세그멘테이션</w:t>
-      </w:r>
-      <w:proofErr w:type="spellEnd"/>
-      <w:r>
-        <w:rPr>
-          <w:rFonts w:hint="eastAsia"/>
-          <w:sz w:val="18"/>
-          <w:szCs w:val="20"/>
-        </w:rPr>
-        <w:t xml:space="preserve"> 모듈과 </w:t>
-      </w:r>
-      <w:proofErr w:type="spellStart"/>
-      <w:r>
-        <w:rPr>
-          <w:rFonts w:hint="eastAsia"/>
-          <w:sz w:val="18"/>
-          <w:szCs w:val="20"/>
-        </w:rPr>
-        <w:t>비쥬얼</w:t>
-      </w:r>
-      <w:proofErr w:type="spellEnd"/>
-      <w:r>
-        <w:rPr>
-          <w:rFonts w:hint="eastAsia"/>
-          <w:sz w:val="18"/>
-          <w:szCs w:val="20"/>
-        </w:rPr>
-        <w:t xml:space="preserve"> </w:t>
-      </w:r>
-      <w:proofErr w:type="spellStart"/>
-      <w:r>
-        <w:rPr>
-          <w:rFonts w:hint="eastAsia"/>
-          <w:sz w:val="18"/>
-          <w:szCs w:val="20"/>
-        </w:rPr>
-        <w:t>어텐션</w:t>
-      </w:r>
-      <w:proofErr w:type="spellEnd"/>
-      <w:r>
-        <w:rPr>
-          <w:rFonts w:hint="eastAsia"/>
-          <w:sz w:val="18"/>
-          <w:szCs w:val="20"/>
-        </w:rPr>
-        <w:t xml:space="preserve"> 모듈, 그리고 양방향 RNN을 이용하여 학습을 진행</w:t>
+        <w:t>학습 단계에서는 이미지와 문장은 세그멘테이션 모듈과 비쥬얼 어텐션 모듈, 그리고 양방향 RNN을 이용하여 학습을 진행</w:t>
       </w:r>
       <w:r>
         <w:rPr>
@@ -6381,23 +5641,13 @@
         </w:rPr>
         <w:t xml:space="preserve">이미지 </w:t>
       </w:r>
-      <w:proofErr w:type="spellStart"/>
-      <w:r>
-        <w:rPr>
-          <w:rFonts w:hint="eastAsia"/>
-          <w:sz w:val="18"/>
-          <w:szCs w:val="20"/>
-        </w:rPr>
-        <w:t>캡셔닝</w:t>
-      </w:r>
-      <w:proofErr w:type="spellEnd"/>
-      <w:r>
-        <w:rPr>
-          <w:rFonts w:hint="eastAsia"/>
-          <w:sz w:val="18"/>
-          <w:szCs w:val="20"/>
-        </w:rPr>
-        <w:t xml:space="preserve"> 모듈</w:t>
+      <w:r>
+        <w:rPr>
+          <w:rFonts w:hint="eastAsia"/>
+          <w:sz w:val="18"/>
+          <w:szCs w:val="20"/>
+        </w:rPr>
+        <w:t>캡셔닝 모듈</w:t>
       </w:r>
     </w:p>
     <w:p>
@@ -6471,88 +5721,7 @@
           <w:sz w:val="18"/>
           <w:szCs w:val="20"/>
         </w:rPr>
-        <w:t xml:space="preserve">음성 합성 모듈에서 문장을 wav파일로 합성하는 역할을 합니다. 음성 합성 모듈은 이미 다양한 구현체가 존재하기 때문에 Tacotron2를 사용하였다. 다만, Tacotron2의 </w:t>
-      </w:r>
-      <w:proofErr w:type="spellStart"/>
-      <w:r>
-        <w:rPr>
-          <w:rFonts w:hint="eastAsia"/>
-          <w:sz w:val="18"/>
-          <w:szCs w:val="20"/>
-        </w:rPr>
-        <w:t>보코더는</w:t>
-      </w:r>
-      <w:proofErr w:type="spellEnd"/>
-      <w:r>
-        <w:rPr>
-          <w:rFonts w:hint="eastAsia"/>
-          <w:sz w:val="18"/>
-          <w:szCs w:val="20"/>
-        </w:rPr>
-        <w:t xml:space="preserve"> </w:t>
-      </w:r>
-      <w:proofErr w:type="spellStart"/>
-      <w:r>
-        <w:rPr>
-          <w:rFonts w:hint="eastAsia"/>
-          <w:sz w:val="18"/>
-          <w:szCs w:val="20"/>
-        </w:rPr>
-        <w:t>Wavenet</w:t>
-      </w:r>
-      <w:proofErr w:type="spellEnd"/>
-      <w:r>
-        <w:rPr>
-          <w:rFonts w:hint="eastAsia"/>
-          <w:sz w:val="18"/>
-          <w:szCs w:val="20"/>
-        </w:rPr>
-        <w:t xml:space="preserve">이라는 </w:t>
-      </w:r>
-      <w:proofErr w:type="spellStart"/>
-      <w:r>
-        <w:rPr>
-          <w:rFonts w:hint="eastAsia"/>
-          <w:sz w:val="18"/>
-          <w:szCs w:val="20"/>
-        </w:rPr>
-        <w:t>보코더를</w:t>
-      </w:r>
-      <w:proofErr w:type="spellEnd"/>
-      <w:r>
-        <w:rPr>
-          <w:rFonts w:hint="eastAsia"/>
-          <w:sz w:val="18"/>
-          <w:szCs w:val="20"/>
-        </w:rPr>
-        <w:t xml:space="preserve"> 이용하는데 학습과 음성 생성이 오래 걸리기 때문에 시간상 Griffin Lim이라는 </w:t>
-      </w:r>
-      <w:proofErr w:type="spellStart"/>
-      <w:r>
-        <w:rPr>
-          <w:rFonts w:hint="eastAsia"/>
-          <w:sz w:val="18"/>
-          <w:szCs w:val="20"/>
-        </w:rPr>
-        <w:t>보코더를</w:t>
-      </w:r>
-      <w:proofErr w:type="spellEnd"/>
-      <w:r>
-        <w:rPr>
-          <w:rFonts w:hint="eastAsia"/>
-          <w:sz w:val="18"/>
-          <w:szCs w:val="20"/>
-        </w:rPr>
-        <w:t xml:space="preserve"> 이용하였다. 음성합성 모듈도 모델 학습과 음성 합성 두단계로 </w:t>
-      </w:r>
-      <w:proofErr w:type="spellStart"/>
-      <w:r>
-        <w:rPr>
-          <w:rFonts w:hint="eastAsia"/>
-          <w:sz w:val="18"/>
-          <w:szCs w:val="20"/>
-        </w:rPr>
-        <w:t>이루</w:t>
+        <w:t>음성 합성 모듈에서 문장을 wav파일로 합성하는 역할을 합니다. 음성 합성 모듈은 이미 다양한 구현체가 존재하기 때문에 Tacotron2를 사용하였다. 다만, Tacotron2의 보코더는 Wavenet이라는 보코더를 이용하는데 학습과 음성 생성이 오래 걸리기 때문에 시간상 Griffin Lim이라는 보코더를 이용하였다. 음성합성 모듈도 모델 학습과 음성 합성 두단계로 이루</w:t>
       </w:r>
       <w:r>
         <w:rPr>
@@ -6568,16 +5737,7 @@
           <w:sz w:val="18"/>
           <w:szCs w:val="20"/>
         </w:rPr>
-        <w:t>다</w:t>
-      </w:r>
-      <w:proofErr w:type="spellEnd"/>
-      <w:r>
-        <w:rPr>
-          <w:rFonts w:hint="eastAsia"/>
-          <w:sz w:val="18"/>
-          <w:szCs w:val="20"/>
-        </w:rPr>
-        <w:t>. 첫번째로, 우선 음성과 스크립트를 받아서 모델 학습을 먼저 진행</w:t>
+        <w:t>다. 첫번째로, 우선 음성과 스크립트를 받아서 모델 학습을 먼저 진행</w:t>
       </w:r>
       <w:r>
         <w:rPr>
@@ -7005,43 +6165,72 @@
           <w:sz w:val="18"/>
           <w:szCs w:val="20"/>
         </w:rPr>
+        <w:t xml:space="preserve"> SegNet</w:t>
+      </w:r>
+      <w:r>
+        <w:rPr>
+          <w:rFonts w:hint="eastAsia"/>
+          <w:sz w:val="18"/>
+          <w:szCs w:val="20"/>
+        </w:rPr>
+        <w:t xml:space="preserve">을 </w:t>
+      </w:r>
+      <w:r>
+        <w:rPr>
+          <w:sz w:val="18"/>
+          <w:szCs w:val="20"/>
+        </w:rPr>
+        <w:t>500epoch</w:t>
+      </w:r>
+      <w:r>
+        <w:rPr>
+          <w:rFonts w:hint="eastAsia"/>
+          <w:sz w:val="18"/>
+          <w:szCs w:val="20"/>
+        </w:rPr>
+        <w:t>만큼 훈련시켰다.</w:t>
+      </w:r>
+      <w:r>
+        <w:rPr>
+          <w:rFonts w:hint="eastAsia"/>
+          <w:sz w:val="18"/>
+          <w:szCs w:val="20"/>
+        </w:rPr>
         <w:t xml:space="preserve"> </w:t>
       </w:r>
-      <w:proofErr w:type="spellStart"/>
-      <w:r>
-        <w:rPr>
-          <w:sz w:val="18"/>
-          <w:szCs w:val="20"/>
-        </w:rPr>
-        <w:t>SegNet</w:t>
-      </w:r>
-      <w:proofErr w:type="spellEnd"/>
-      <w:r>
-        <w:rPr>
-          <w:rFonts w:hint="eastAsia"/>
-          <w:sz w:val="18"/>
-          <w:szCs w:val="20"/>
-        </w:rPr>
-        <w:t xml:space="preserve">을 </w:t>
-      </w:r>
-      <w:r>
-        <w:rPr>
-          <w:sz w:val="18"/>
-          <w:szCs w:val="20"/>
-        </w:rPr>
-        <w:t>500epoch</w:t>
-      </w:r>
-      <w:r>
-        <w:rPr>
-          <w:rFonts w:hint="eastAsia"/>
-          <w:sz w:val="18"/>
-          <w:szCs w:val="20"/>
-        </w:rPr>
-        <w:t>만큼 훈련시켰다.</w:t>
-      </w:r>
-      <w:r>
-        <w:rPr>
-          <w:rFonts w:hint="eastAsia"/>
+      <w:r>
+        <w:rPr>
+          <w:rFonts w:hint="eastAsia"/>
+          <w:sz w:val="18"/>
+          <w:szCs w:val="20"/>
+        </w:rPr>
+        <w:t xml:space="preserve">훈련 중 모델의 정확도와 손실 그래프는 그림 </w:t>
+      </w:r>
+      <w:r>
+        <w:rPr>
+          <w:sz w:val="18"/>
+          <w:szCs w:val="20"/>
+        </w:rPr>
+        <w:t>14</w:t>
+      </w:r>
+      <w:r>
+        <w:rPr>
+          <w:rFonts w:hint="eastAsia"/>
+          <w:sz w:val="18"/>
+          <w:szCs w:val="20"/>
+        </w:rPr>
+        <w:t>에서 보여주고 있</w:t>
+      </w:r>
+      <w:r>
+        <w:rPr>
+          <w:rFonts w:hint="eastAsia"/>
+          <w:sz w:val="18"/>
+          <w:szCs w:val="20"/>
+        </w:rPr>
+        <w:t>으며,</w:t>
+      </w:r>
+      <w:r>
+        <w:rPr>
           <w:sz w:val="18"/>
           <w:szCs w:val="20"/>
         </w:rPr>
@@ -7053,14 +6242,22 @@
           <w:sz w:val="18"/>
           <w:szCs w:val="20"/>
         </w:rPr>
-        <w:t xml:space="preserve">훈련 중 모델의 정확도와 손실 그래프는 그림 </w:t>
-      </w:r>
-      <w:r>
-        <w:rPr>
-          <w:sz w:val="18"/>
-          <w:szCs w:val="20"/>
-        </w:rPr>
-        <w:t>14</w:t>
+        <w:t xml:space="preserve">모델의 구조는 </w:t>
+      </w:r>
+      <w:r>
+        <w:rPr>
+          <w:rFonts w:hint="eastAsia"/>
+          <w:sz w:val="18"/>
+          <w:szCs w:val="20"/>
+        </w:rPr>
+        <w:t xml:space="preserve">그림 </w:t>
+      </w:r>
+      <w:r>
+        <w:rPr>
+          <w:sz w:val="18"/>
+          <w:szCs w:val="20"/>
+        </w:rPr>
+        <w:t>15</w:t>
       </w:r>
       <w:r>
         <w:rPr>
@@ -7076,7 +6273,7 @@
           <w:sz w:val="18"/>
           <w:szCs w:val="20"/>
         </w:rPr>
-        <w:t>으며,</w:t>
+        <w:t>다.</w:t>
       </w:r>
       <w:r>
         <w:rPr>
@@ -7087,52 +6284,6 @@
       </w:r>
       <w:r>
         <w:rPr>
-          <w:rFonts w:hint="eastAsia"/>
-          <w:sz w:val="18"/>
-          <w:szCs w:val="20"/>
-        </w:rPr>
-        <w:t xml:space="preserve">모델의 구조는 </w:t>
-      </w:r>
-      <w:r>
-        <w:rPr>
-          <w:rFonts w:hint="eastAsia"/>
-          <w:sz w:val="18"/>
-          <w:szCs w:val="20"/>
-        </w:rPr>
-        <w:t xml:space="preserve">그림 </w:t>
-      </w:r>
-      <w:r>
-        <w:rPr>
-          <w:sz w:val="18"/>
-          <w:szCs w:val="20"/>
-        </w:rPr>
-        <w:t>15</w:t>
-      </w:r>
-      <w:r>
-        <w:rPr>
-          <w:rFonts w:hint="eastAsia"/>
-          <w:sz w:val="18"/>
-          <w:szCs w:val="20"/>
-        </w:rPr>
-        <w:t>에서 보여주고 있</w:t>
-      </w:r>
-      <w:r>
-        <w:rPr>
-          <w:rFonts w:hint="eastAsia"/>
-          <w:sz w:val="18"/>
-          <w:szCs w:val="20"/>
-        </w:rPr>
-        <w:t>다.</w:t>
-      </w:r>
-      <w:r>
-        <w:rPr>
-          <w:sz w:val="18"/>
-          <w:szCs w:val="20"/>
-        </w:rPr>
-        <w:t xml:space="preserve"> </w:t>
-      </w:r>
-      <w:r>
-        <w:rPr>
           <w:sz w:val="18"/>
           <w:szCs w:val="20"/>
         </w:rPr>
@@ -7159,18 +6310,8 @@
           <w:sz w:val="18"/>
           <w:szCs w:val="20"/>
         </w:rPr>
-        <w:t xml:space="preserve">학습한 모델을 </w:t>
-      </w:r>
-      <w:proofErr w:type="spellStart"/>
-      <w:r>
-        <w:rPr>
-          <w:rFonts w:hint="eastAsia"/>
-          <w:sz w:val="18"/>
-          <w:szCs w:val="20"/>
-        </w:rPr>
-        <w:t>로드하여</w:t>
-      </w:r>
-      <w:proofErr w:type="spellEnd"/>
+        <w:t>학습한 모델을 로드하여</w:t>
+      </w:r>
       <w:r>
         <w:rPr>
           <w:sz w:val="18"/>
@@ -10054,16 +9195,16 @@
 <file path=customXml/itemProps1.xml><?xml version="1.0" encoding="utf-8"?>
 <ds:datastoreItem xmlns:ds="http://schemas.openxmlformats.org/officeDocument/2006/customXml" ds:itemID="{859C93D4-59E6-41EC-855D-30B1CD4DCE81}">
   <ds:schemaRefs>
-    <ds:schemaRef ds:uri="http://schemas.microsoft.com/office/2006/documentManagement/types"/>
-    <ds:schemaRef ds:uri="http://schemas.microsoft.com/office/infopath/2007/PartnerControls"/>
-    <ds:schemaRef ds:uri="http://schemas.microsoft.com/office/2006/metadata/properties"/>
     <ds:schemaRef ds:uri="69c41efd-a49b-4922-8b55-fb2f5277f97c"/>
     <ds:schemaRef ds:uri="http://purl.org/dc/dcmitype/"/>
+    <ds:schemaRef ds:uri="b5589f43-b835-4583-abe4-3deebf33bfdc"/>
+    <ds:schemaRef ds:uri="http://schemas.microsoft.com/office/2006/metadata/properties"/>
+    <ds:schemaRef ds:uri="http://schemas.microsoft.com/office/infopath/2007/PartnerControls"/>
+    <ds:schemaRef ds:uri="http://schemas.microsoft.com/office/2006/documentManagement/types"/>
+    <ds:schemaRef ds:uri="http://schemas.openxmlformats.org/package/2006/metadata/core-properties"/>
     <ds:schemaRef ds:uri="http://www.w3.org/XML/1998/namespace"/>
     <ds:schemaRef ds:uri="http://purl.org/dc/terms/"/>
     <ds:schemaRef ds:uri="http://purl.org/dc/elements/1.1/"/>
-    <ds:schemaRef ds:uri="http://schemas.openxmlformats.org/package/2006/metadata/core-properties"/>
-    <ds:schemaRef ds:uri="b5589f43-b835-4583-abe4-3deebf33bfdc"/>
   </ds:schemaRefs>
 </ds:datastoreItem>
 </file>
@@ -10096,7 +9237,7 @@
 </file>
 
 <file path=customXml/itemProps4.xml><?xml version="1.0" encoding="utf-8"?>
-<ds:datastoreItem xmlns:ds="http://schemas.openxmlformats.org/officeDocument/2006/customXml" ds:itemID="{6B90DB26-68F6-4B43-B0CF-2C345DA82802}">
+<ds:datastoreItem xmlns:ds="http://schemas.openxmlformats.org/officeDocument/2006/customXml" ds:itemID="{9DAB9523-F535-49F5-ABDD-271342885B1C}">
   <ds:schemaRefs>
     <ds:schemaRef ds:uri="http://schemas.openxmlformats.org/officeDocument/2006/bibliography"/>
   </ds:schemaRefs>

</xml_diff>